<commit_message>
fix akurasi yg salah
</commit_message>
<xml_diff>
--- a/TA bab 1-4/uji 100x belajar aimdata graphic.docx
+++ b/TA bab 1-4/uji 100x belajar aimdata graphic.docx
@@ -3,13 +3,12 @@
 <w:document xmlns:wpc="http://schemas.microsoft.com/office/word/2010/wordprocessingCanvas" xmlns:cx="http://schemas.microsoft.com/office/drawing/2014/chartex" xmlns:cx1="http://schemas.microsoft.com/office/drawing/2015/9/8/chartex" xmlns:mc="http://schemas.openxmlformats.org/markup-compatibility/2006" xmlns:o="urn:schemas-microsoft-com:office:office" xmlns:r="http://schemas.openxmlformats.org/officeDocument/2006/relationships" xmlns:m="http://schemas.openxmlformats.org/officeDocument/2006/math" xmlns:v="urn:schemas-microsoft-com:vml" xmlns:wp14="http://schemas.microsoft.com/office/word/2010/wordprocessingDrawing" xmlns:wp="http://schemas.openxmlformats.org/drawingml/2006/wordprocessingDrawing" xmlns:w10="urn:schemas-microsoft-com:office:word" xmlns:w="http://schemas.openxmlformats.org/wordprocessingml/2006/main" xmlns:w14="http://schemas.microsoft.com/office/word/2010/wordml" xmlns:w15="http://schemas.microsoft.com/office/word/2012/wordml" xmlns:w16se="http://schemas.microsoft.com/office/word/2015/wordml/symex" xmlns:wpg="http://schemas.microsoft.com/office/word/2010/wordprocessingGroup" xmlns:wpi="http://schemas.microsoft.com/office/word/2010/wordprocessingInk" xmlns:wne="http://schemas.microsoft.com/office/word/2006/wordml" xmlns:wps="http://schemas.microsoft.com/office/word/2010/wordprocessingShape" mc:Ignorable="w14 w15 w16se wp14">
   <w:body>
     <w:p>
-      <w:bookmarkStart w:id="0" w:name="_GoBack"/>
       <w:r>
         <w:rPr>
           <w:noProof/>
         </w:rPr>
         <w:drawing>
-          <wp:inline distT="0" distB="0" distL="0" distR="0" wp14:anchorId="68550187" wp14:editId="4B15D7BB">
+          <wp:inline distT="0" distB="0" distL="0" distR="0" wp14:anchorId="1FFA419A" wp14:editId="27872236">
             <wp:extent cx="4572000" cy="2743200"/>
             <wp:effectExtent l="0" t="0" r="0" b="0"/>
             <wp:docPr id="1" name="Chart 1"/>
@@ -22,13 +21,12 @@
           </wp:inline>
         </w:drawing>
       </w:r>
-      <w:bookmarkEnd w:id="0"/>
       <w:r>
         <w:rPr>
           <w:noProof/>
         </w:rPr>
         <w:drawing>
-          <wp:inline distT="0" distB="0" distL="0" distR="0" wp14:anchorId="05D63CED" wp14:editId="279F8C96">
+          <wp:inline distT="0" distB="0" distL="0" distR="0" wp14:anchorId="38016132" wp14:editId="512DB050">
             <wp:extent cx="4572000" cy="2743200"/>
             <wp:effectExtent l="0" t="0" r="0" b="0"/>
             <wp:docPr id="2" name="Chart 2"/>
@@ -47,7 +45,7 @@
         </w:rPr>
         <w:lastRenderedPageBreak/>
         <w:drawing>
-          <wp:inline distT="0" distB="0" distL="0" distR="0" wp14:anchorId="0AC99AF3" wp14:editId="7C2E4691">
+          <wp:inline distT="0" distB="0" distL="0" distR="0" wp14:anchorId="6CA5881F" wp14:editId="058B97DA">
             <wp:extent cx="4572000" cy="2743200"/>
             <wp:effectExtent l="0" t="0" r="0" b="0"/>
             <wp:docPr id="3" name="Chart 3"/>
@@ -60,6 +58,8 @@
           </wp:inline>
         </w:drawing>
       </w:r>
+      <w:bookmarkStart w:id="0" w:name="_GoBack"/>
+      <w:bookmarkEnd w:id="0"/>
     </w:p>
     <w:sectPr>
       <w:pgSz w:w="12240" w:h="15840"/>
@@ -530,8 +530,13 @@
             </a:pPr>
             <a:r>
               <a:rPr lang="en-US"/>
-              <a:t>My Bot 1</a:t>
+              <a:t>My</a:t>
             </a:r>
+            <a:r>
+              <a:rPr lang="en-US" baseline="0"/>
+              <a:t> Bot 1</a:t>
+            </a:r>
+            <a:endParaRPr lang="en-US"/>
           </a:p>
         </c:rich>
       </c:tx>
@@ -642,34 +647,34 @@
                 <c:formatCode>General</c:formatCode>
                 <c:ptCount val="10"/>
                 <c:pt idx="0">
-                  <c:v>788.63</c:v>
+                  <c:v>404.72</c:v>
                 </c:pt>
                 <c:pt idx="1">
-                  <c:v>214.36</c:v>
+                  <c:v>1439.74</c:v>
                 </c:pt>
                 <c:pt idx="2">
-                  <c:v>468.44</c:v>
+                  <c:v>1728.6</c:v>
                 </c:pt>
                 <c:pt idx="3">
-                  <c:v>1500.49</c:v>
+                  <c:v>2017.33</c:v>
                 </c:pt>
                 <c:pt idx="4">
-                  <c:v>1731.31</c:v>
+                  <c:v>1088.4000000000001</c:v>
                 </c:pt>
                 <c:pt idx="5">
-                  <c:v>606.62</c:v>
+                  <c:v>1223.73</c:v>
                 </c:pt>
                 <c:pt idx="6">
-                  <c:v>593.95000000000005</c:v>
+                  <c:v>1109.2</c:v>
                 </c:pt>
                 <c:pt idx="7">
-                  <c:v>191.75</c:v>
+                  <c:v>935.17</c:v>
                 </c:pt>
                 <c:pt idx="8">
-                  <c:v>1297.08</c:v>
+                  <c:v>400.62</c:v>
                 </c:pt>
                 <c:pt idx="9">
-                  <c:v>418.87</c:v>
+                  <c:v>326.02999999999997</c:v>
                 </c:pt>
               </c:numCache>
             </c:numRef>
@@ -677,7 +682,7 @@
           <c:smooth val="0"/>
           <c:extLst>
             <c:ext xmlns:c16="http://schemas.microsoft.com/office/drawing/2014/chart" uri="{C3380CC4-5D6E-409C-BE32-E72D297353CC}">
-              <c16:uniqueId val="{00000000-0D13-4189-A370-33391553DBBF}"/>
+              <c16:uniqueId val="{00000000-8CE4-4EE8-8581-FD5FF3C6C5F8}"/>
             </c:ext>
           </c:extLst>
         </c:ser>
@@ -690,11 +695,11 @@
           <c:showBubbleSize val="0"/>
         </c:dLbls>
         <c:smooth val="0"/>
-        <c:axId val="680295488"/>
-        <c:axId val="680290080"/>
+        <c:axId val="1840463072"/>
+        <c:axId val="1840470144"/>
       </c:lineChart>
       <c:catAx>
-        <c:axId val="680295488"/>
+        <c:axId val="1840463072"/>
         <c:scaling>
           <c:orientation val="minMax"/>
         </c:scaling>
@@ -737,7 +742,7 @@
             <a:endParaRPr lang="en-US"/>
           </a:p>
         </c:txPr>
-        <c:crossAx val="680290080"/>
+        <c:crossAx val="1840470144"/>
         <c:crosses val="autoZero"/>
         <c:auto val="1"/>
         <c:lblAlgn val="ctr"/>
@@ -745,7 +750,7 @@
         <c:noMultiLvlLbl val="0"/>
       </c:catAx>
       <c:valAx>
-        <c:axId val="680290080"/>
+        <c:axId val="1840470144"/>
         <c:scaling>
           <c:orientation val="minMax"/>
         </c:scaling>
@@ -796,7 +801,7 @@
             <a:endParaRPr lang="en-US"/>
           </a:p>
         </c:txPr>
-        <c:crossAx val="680295488"/>
+        <c:crossAx val="1840463072"/>
         <c:crosses val="autoZero"/>
         <c:crossBetween val="between"/>
       </c:valAx>
@@ -878,11 +883,7 @@
             </a:pPr>
             <a:r>
               <a:rPr lang="en-US"/>
-              <a:t>My</a:t>
-            </a:r>
-            <a:r>
-              <a:rPr lang="en-US" baseline="0"/>
-              <a:t> Bot 2</a:t>
+              <a:t>My Bot 2</a:t>
             </a:r>
           </a:p>
         </c:rich>
@@ -994,34 +995,34 @@
                 <c:formatCode>General</c:formatCode>
                 <c:ptCount val="10"/>
                 <c:pt idx="0">
-                  <c:v>1271</c:v>
+                  <c:v>1163.02</c:v>
                 </c:pt>
                 <c:pt idx="1">
-                  <c:v>1174</c:v>
+                  <c:v>1474.4</c:v>
                 </c:pt>
                 <c:pt idx="2">
-                  <c:v>1064.21</c:v>
+                  <c:v>1594</c:v>
                 </c:pt>
                 <c:pt idx="3">
-                  <c:v>1168</c:v>
+                  <c:v>1059</c:v>
                 </c:pt>
                 <c:pt idx="4">
-                  <c:v>1381.85</c:v>
+                  <c:v>1489.48</c:v>
                 </c:pt>
                 <c:pt idx="5">
-                  <c:v>953</c:v>
+                  <c:v>1464.09</c:v>
                 </c:pt>
                 <c:pt idx="6">
-                  <c:v>1172.45</c:v>
+                  <c:v>1488</c:v>
                 </c:pt>
                 <c:pt idx="7">
-                  <c:v>953</c:v>
+                  <c:v>1582.45</c:v>
                 </c:pt>
                 <c:pt idx="8">
-                  <c:v>1593.83</c:v>
+                  <c:v>1391</c:v>
                 </c:pt>
                 <c:pt idx="9">
-                  <c:v>1267.43</c:v>
+                  <c:v>1396.81</c:v>
                 </c:pt>
               </c:numCache>
             </c:numRef>
@@ -1029,7 +1030,7 @@
           <c:smooth val="0"/>
           <c:extLst>
             <c:ext xmlns:c16="http://schemas.microsoft.com/office/drawing/2014/chart" uri="{C3380CC4-5D6E-409C-BE32-E72D297353CC}">
-              <c16:uniqueId val="{00000000-6B2B-46A3-8E7C-C0C44EAF1F01}"/>
+              <c16:uniqueId val="{00000000-5B40-4CF4-AE86-A9426FCBA998}"/>
             </c:ext>
           </c:extLst>
         </c:ser>
@@ -1042,11 +1043,11 @@
           <c:showBubbleSize val="0"/>
         </c:dLbls>
         <c:smooth val="0"/>
-        <c:axId val="680293408"/>
-        <c:axId val="680295072"/>
+        <c:axId val="1832547344"/>
+        <c:axId val="1832548592"/>
       </c:lineChart>
       <c:catAx>
-        <c:axId val="680293408"/>
+        <c:axId val="1832547344"/>
         <c:scaling>
           <c:orientation val="minMax"/>
         </c:scaling>
@@ -1089,7 +1090,7 @@
             <a:endParaRPr lang="en-US"/>
           </a:p>
         </c:txPr>
-        <c:crossAx val="680295072"/>
+        <c:crossAx val="1832548592"/>
         <c:crosses val="autoZero"/>
         <c:auto val="1"/>
         <c:lblAlgn val="ctr"/>
@@ -1097,7 +1098,7 @@
         <c:noMultiLvlLbl val="0"/>
       </c:catAx>
       <c:valAx>
-        <c:axId val="680295072"/>
+        <c:axId val="1832548592"/>
         <c:scaling>
           <c:orientation val="minMax"/>
         </c:scaling>
@@ -1148,7 +1149,7 @@
             <a:endParaRPr lang="en-US"/>
           </a:p>
         </c:txPr>
-        <c:crossAx val="680293408"/>
+        <c:crossAx val="1832547344"/>
         <c:crosses val="autoZero"/>
         <c:crossBetween val="between"/>
       </c:valAx>
@@ -1342,34 +1343,34 @@
                 <c:formatCode>General</c:formatCode>
                 <c:ptCount val="10"/>
                 <c:pt idx="0">
-                  <c:v>1615.4</c:v>
+                  <c:v>2007.96</c:v>
                 </c:pt>
                 <c:pt idx="1">
-                  <c:v>2210.7399999999998</c:v>
+                  <c:v>856.26</c:v>
                 </c:pt>
                 <c:pt idx="2">
-                  <c:v>2158.5700000000002</c:v>
+                  <c:v>337.97</c:v>
                 </c:pt>
                 <c:pt idx="3">
-                  <c:v>1164.58</c:v>
+                  <c:v>820.56</c:v>
                 </c:pt>
                 <c:pt idx="4">
-                  <c:v>639.72</c:v>
+                  <c:v>1125.48</c:v>
                 </c:pt>
                 <c:pt idx="5">
-                  <c:v>2066.5500000000002</c:v>
+                  <c:v>1106.28</c:v>
                 </c:pt>
                 <c:pt idx="6">
-                  <c:v>2182.63</c:v>
+                  <c:v>1055.42</c:v>
                 </c:pt>
                 <c:pt idx="7">
-                  <c:v>2343.92</c:v>
+                  <c:v>1168.5</c:v>
                 </c:pt>
                 <c:pt idx="8">
-                  <c:v>897.34</c:v>
+                  <c:v>1907.24</c:v>
                 </c:pt>
                 <c:pt idx="9">
-                  <c:v>1961.51</c:v>
+                  <c:v>1716.02</c:v>
                 </c:pt>
               </c:numCache>
             </c:numRef>
@@ -1377,7 +1378,7 @@
           <c:smooth val="0"/>
           <c:extLst>
             <c:ext xmlns:c16="http://schemas.microsoft.com/office/drawing/2014/chart" uri="{C3380CC4-5D6E-409C-BE32-E72D297353CC}">
-              <c16:uniqueId val="{00000000-94BA-456C-A8E6-D388C6704FD8}"/>
+              <c16:uniqueId val="{00000000-FA0C-42FE-B02D-5991D9E43E81}"/>
             </c:ext>
           </c:extLst>
         </c:ser>
@@ -1390,11 +1391,11 @@
           <c:showBubbleSize val="0"/>
         </c:dLbls>
         <c:smooth val="0"/>
-        <c:axId val="670469472"/>
-        <c:axId val="670471552"/>
+        <c:axId val="1828896400"/>
+        <c:axId val="1828890160"/>
       </c:lineChart>
       <c:catAx>
-        <c:axId val="670469472"/>
+        <c:axId val="1828896400"/>
         <c:scaling>
           <c:orientation val="minMax"/>
         </c:scaling>
@@ -1437,7 +1438,7 @@
             <a:endParaRPr lang="en-US"/>
           </a:p>
         </c:txPr>
-        <c:crossAx val="670471552"/>
+        <c:crossAx val="1828890160"/>
         <c:crosses val="autoZero"/>
         <c:auto val="1"/>
         <c:lblAlgn val="ctr"/>
@@ -1445,7 +1446,7 @@
         <c:noMultiLvlLbl val="0"/>
       </c:catAx>
       <c:valAx>
-        <c:axId val="670471552"/>
+        <c:axId val="1828890160"/>
         <c:scaling>
           <c:orientation val="minMax"/>
         </c:scaling>
@@ -1496,7 +1497,7 @@
             <a:endParaRPr lang="en-US"/>
           </a:p>
         </c:txPr>
-        <c:crossAx val="670469472"/>
+        <c:crossAx val="1828896400"/>
         <c:crosses val="autoZero"/>
         <c:crossBetween val="between"/>
       </c:valAx>

</xml_diff>